<commit_message>
added new future updates and corrrect fully fucntional apk
</commit_message>
<xml_diff>
--- a/INIT (1).docx
+++ b/INIT (1).docx
@@ -1556,7 +1556,79 @@
           <w:szCs w:val="36"/>
           <w:lang w:val="en-US"/>
         </w:rPr>
-        <w:t xml:space="preserve">10.Full Height </w:t>
+        <w:t>10.Full Height feed.</w:t>
+      </w:r>
+    </w:p>
+    <w:p>
+      <w:pPr>
+        <w:jc w:val="center"/>
+        <w:rPr>
+          <w:rFonts w:ascii="Courier New" w:hAnsi="Courier New" w:cs="Courier New"/>
+          <w:i/>
+          <w:iCs/>
+          <w:sz w:val="36"/>
+          <w:szCs w:val="36"/>
+          <w:lang w:val="en-US"/>
+        </w:rPr>
+      </w:pPr>
+      <w:r>
+        <w:rPr>
+          <w:rFonts w:ascii="Courier New" w:hAnsi="Courier New" w:cs="Courier New"/>
+          <w:i/>
+          <w:iCs/>
+          <w:sz w:val="36"/>
+          <w:szCs w:val="36"/>
+          <w:lang w:val="en-US"/>
+        </w:rPr>
+        <w:t>11.Attendance for a meeting.</w:t>
+      </w:r>
+    </w:p>
+    <w:p>
+      <w:pPr>
+        <w:jc w:val="center"/>
+        <w:rPr>
+          <w:rFonts w:ascii="Courier New" w:hAnsi="Courier New" w:cs="Courier New"/>
+          <w:i/>
+          <w:iCs/>
+          <w:sz w:val="36"/>
+          <w:szCs w:val="36"/>
+          <w:lang w:val="en-US"/>
+        </w:rPr>
+      </w:pPr>
+      <w:r>
+        <w:rPr>
+          <w:rFonts w:ascii="Courier New" w:hAnsi="Courier New" w:cs="Courier New"/>
+          <w:i/>
+          <w:iCs/>
+          <w:sz w:val="36"/>
+          <w:szCs w:val="36"/>
+          <w:lang w:val="en-US"/>
+        </w:rPr>
+        <w:t>{MAJOR}</w:t>
+      </w:r>
+    </w:p>
+    <w:p>
+      <w:pPr>
+        <w:jc w:val="center"/>
+        <w:rPr>
+          <w:rFonts w:ascii="Courier New" w:hAnsi="Courier New" w:cs="Courier New"/>
+          <w:i/>
+          <w:iCs/>
+          <w:sz w:val="36"/>
+          <w:szCs w:val="36"/>
+          <w:lang w:val="en-US"/>
+        </w:rPr>
+      </w:pPr>
+      <w:r>
+        <w:rPr>
+          <w:rFonts w:ascii="Courier New" w:hAnsi="Courier New" w:cs="Courier New"/>
+          <w:i/>
+          <w:iCs/>
+          <w:sz w:val="36"/>
+          <w:szCs w:val="36"/>
+          <w:lang w:val="en-US"/>
+        </w:rPr>
+        <w:t xml:space="preserve">12.Time of entry </w:t>
       </w:r>
       <w:bookmarkStart w:id="0" w:name="_GoBack"/>
       <w:bookmarkEnd w:id="0"/>
@@ -1569,21 +1641,8 @@
           <w:szCs w:val="36"/>
           <w:lang w:val="en-US"/>
         </w:rPr>
-        <w:t>feed.</w:t>
-      </w:r>
-    </w:p>
-    <w:p>
-      <w:pPr>
-        <w:jc w:val="center"/>
-        <w:rPr>
-          <w:rFonts w:ascii="Courier New" w:hAnsi="Courier New" w:cs="Courier New"/>
-          <w:i/>
-          <w:iCs/>
-          <w:sz w:val="36"/>
-          <w:szCs w:val="36"/>
-          <w:lang w:val="en-US"/>
-        </w:rPr>
-      </w:pPr>
+        <w:t>On the feed.</w:t>
+      </w:r>
     </w:p>
     <w:p>
       <w:pPr>
@@ -1635,7 +1694,6 @@
         </w:rPr>
         <w:t xml:space="preserve"> </w:t>
       </w:r>
-      <w:proofErr w:type="spellStart"/>
       <w:r>
         <w:rPr>
           <w:rFonts w:ascii="Billy Ohio" w:hAnsi="Billy Ohio"/>
@@ -1643,19 +1701,19 @@
           <w:szCs w:val="72"/>
           <w:lang w:val="en-US"/>
         </w:rPr>
-        <w:t>Kshitij</w:t>
-      </w:r>
-      <w:proofErr w:type="spellEnd"/>
-      <w:r>
+        <w:t>Kshitij Dhyani</w:t>
+      </w:r>
+    </w:p>
+    <w:p>
+      <w:pPr>
+        <w:jc w:val="center"/>
         <w:rPr>
           <w:rFonts w:ascii="Billy Ohio" w:hAnsi="Billy Ohio"/>
           <w:sz w:val="72"/>
           <w:szCs w:val="72"/>
           <w:lang w:val="en-US"/>
         </w:rPr>
-        <w:t xml:space="preserve"> </w:t>
-      </w:r>
-      <w:proofErr w:type="spellStart"/>
+      </w:pPr>
       <w:r>
         <w:rPr>
           <w:rFonts w:ascii="Billy Ohio" w:hAnsi="Billy Ohio"/>
@@ -1663,27 +1721,6 @@
           <w:szCs w:val="72"/>
           <w:lang w:val="en-US"/>
         </w:rPr>
-        <w:t>Dhyani</w:t>
-      </w:r>
-      <w:proofErr w:type="spellEnd"/>
-    </w:p>
-    <w:p>
-      <w:pPr>
-        <w:jc w:val="center"/>
-        <w:rPr>
-          <w:rFonts w:ascii="Billy Ohio" w:hAnsi="Billy Ohio"/>
-          <w:sz w:val="72"/>
-          <w:szCs w:val="72"/>
-          <w:lang w:val="en-US"/>
-        </w:rPr>
-      </w:pPr>
-      <w:r>
-        <w:rPr>
-          <w:rFonts w:ascii="Billy Ohio" w:hAnsi="Billy Ohio"/>
-          <w:sz w:val="72"/>
-          <w:szCs w:val="72"/>
-          <w:lang w:val="en-US"/>
-        </w:rPr>
         <w:t>18BIT0131</w:t>
       </w:r>
     </w:p>
@@ -1718,6 +1755,7 @@
           <w:szCs w:val="52"/>
           <w:lang w:val="en-US"/>
         </w:rPr>
+        <w:lastRenderedPageBreak/>
         <w:t>I will enthusiastically bring regular updates and try to maintain the servers to my best.</w:t>
       </w:r>
     </w:p>
@@ -1760,7 +1798,6 @@
           <w:szCs w:val="52"/>
           <w:lang w:val="en-US"/>
         </w:rPr>
-        <w:lastRenderedPageBreak/>
         <w:t xml:space="preserve">Signing off in the hope that at least a few people reap benefit </w:t>
       </w:r>
       <w:r>
@@ -1906,6 +1943,7 @@
           <w:szCs w:val="48"/>
           <w:lang w:val="en-US"/>
         </w:rPr>
+        <w:lastRenderedPageBreak/>
         <w:t>Background Photos:</w:t>
       </w:r>
       <w:r>
@@ -1963,7 +2001,6 @@
           <w:sz w:val="48"/>
           <w:szCs w:val="48"/>
         </w:rPr>
-        <w:lastRenderedPageBreak/>
         <w:t xml:space="preserve">Code help: </w:t>
       </w:r>
       <w:hyperlink r:id="rId11" w:history="1">

</xml_diff>